<commit_message>
WIP: update data preprocessing
</commit_message>
<xml_diff>
--- a/etc/1219.프로젝트명_작업일지_M4.docx
+++ b/etc/1219.프로젝트명_작업일지_M4.docx
@@ -1123,7 +1123,7 @@
               <w:pStyle w:val="TableParagraph"/>
               <w:spacing w:before="2"/>
               <w:rPr>
-                <w:rFonts w:ascii="Times New Roman" w:hint="eastAsia"/>
+                <w:rFonts w:ascii="Times New Roman"/>
                 <w:sz w:val="39"/>
               </w:rPr>
             </w:pPr>
@@ -2953,7 +2953,6 @@
               <w:spacing w:before="68"/>
               <w:ind w:left="620"/>
               <w:rPr>
-                <w:rFonts w:hint="eastAsia"/>
                 <w:sz w:val="24"/>
               </w:rPr>
             </w:pPr>
@@ -2979,7 +2978,6 @@
               <w:spacing w:before="69"/>
               <w:ind w:left="620"/>
               <w:rPr>
-                <w:rFonts w:hint="eastAsia"/>
                 <w:sz w:val="24"/>
               </w:rPr>
             </w:pPr>
@@ -3710,15 +3708,17 @@
               <w:spacing w:before="160"/>
               <w:ind w:left="1046"/>
               <w:rPr>
-                <w:sz w:val="24"/>
-              </w:rPr>
-            </w:pPr>
-            <w:r>
-              <w:rPr>
+                <w:rFonts w:hint="eastAsia"/>
+                <w:sz w:val="24"/>
+              </w:rPr>
+            </w:pPr>
+            <w:r>
+              <w:rPr>
+                <w:rFonts w:hint="eastAsia"/>
                 <w:spacing w:val="-2"/>
                 <w:sz w:val="24"/>
               </w:rPr>
-              <w:t>1조(프로젝트명)</w:t>
+              <w:t>M4</w:t>
             </w:r>
           </w:p>
         </w:tc>
@@ -3785,10 +3785,31 @@
             <w:pPr>
               <w:pStyle w:val="TableParagraph"/>
               <w:rPr>
-                <w:rFonts w:ascii="Times New Roman"/>
-                <w:sz w:val="24"/>
-              </w:rPr>
-            </w:pPr>
+                <w:rFonts w:ascii="Times New Roman" w:hint="eastAsia"/>
+                <w:sz w:val="24"/>
+              </w:rPr>
+            </w:pPr>
+            <w:r>
+              <w:rPr>
+                <w:rFonts w:ascii="Times New Roman" w:hint="eastAsia"/>
+                <w:sz w:val="24"/>
+              </w:rPr>
+              <w:t>2025.12.23(</w:t>
+            </w:r>
+            <w:r>
+              <w:rPr>
+                <w:rFonts w:ascii="Times New Roman" w:hint="eastAsia"/>
+                <w:sz w:val="24"/>
+              </w:rPr>
+              <w:t>화</w:t>
+            </w:r>
+            <w:r>
+              <w:rPr>
+                <w:rFonts w:ascii="Times New Roman" w:hint="eastAsia"/>
+                <w:sz w:val="24"/>
+              </w:rPr>
+              <w:t>)</w:t>
+            </w:r>
           </w:p>
         </w:tc>
       </w:tr>
@@ -3848,14 +3869,14 @@
               <w:rPr>
                 <w:sz w:val="24"/>
               </w:rPr>
-              <w:t xml:space="preserve">아무개, </w:t>
+              <w:t xml:space="preserve">박태희, 이희성, </w:t>
             </w:r>
             <w:proofErr w:type="spellStart"/>
             <w:r>
               <w:rPr>
                 <w:sz w:val="24"/>
               </w:rPr>
-              <w:t>저무개</w:t>
+              <w:t>김주표</w:t>
             </w:r>
             <w:proofErr w:type="spellEnd"/>
             <w:r>
@@ -3869,35 +3890,7 @@
               <w:rPr>
                 <w:sz w:val="24"/>
               </w:rPr>
-              <w:t>박무개</w:t>
-            </w:r>
-            <w:proofErr w:type="spellEnd"/>
-            <w:r>
-              <w:rPr>
-                <w:sz w:val="24"/>
-              </w:rPr>
-              <w:t xml:space="preserve">, </w:t>
-            </w:r>
-            <w:proofErr w:type="spellStart"/>
-            <w:r>
-              <w:rPr>
-                <w:sz w:val="24"/>
-              </w:rPr>
-              <w:t>이무개</w:t>
-            </w:r>
-            <w:proofErr w:type="spellEnd"/>
-            <w:r>
-              <w:rPr>
-                <w:sz w:val="24"/>
-              </w:rPr>
-              <w:t xml:space="preserve">, </w:t>
-            </w:r>
-            <w:proofErr w:type="spellStart"/>
-            <w:r>
-              <w:rPr>
-                <w:sz w:val="24"/>
-              </w:rPr>
-              <w:t>정무개</w:t>
+              <w:t>신형준</w:t>
             </w:r>
             <w:proofErr w:type="spellEnd"/>
           </w:p>
@@ -4016,17 +4009,49 @@
               <w:pStyle w:val="TableParagraph"/>
               <w:ind w:left="401"/>
               <w:rPr>
-                <w:sz w:val="24"/>
-              </w:rPr>
-            </w:pPr>
-            <w:r>
-              <w:rPr>
                 <w:rFonts w:hint="eastAsia"/>
+                <w:sz w:val="24"/>
+              </w:rPr>
+            </w:pPr>
+            <w:proofErr w:type="spellStart"/>
+            <w:r>
+              <w:rPr>
+                <w:rFonts w:hint="eastAsia"/>
                 <w:b/>
                 <w:bCs/>
                 <w:sz w:val="24"/>
               </w:rPr>
-              <w:t>탐색적 분석(EDA)</w:t>
+              <w:t>전처리</w:t>
+            </w:r>
+            <w:proofErr w:type="spellEnd"/>
+            <w:r>
+              <w:rPr>
+                <w:rFonts w:hint="eastAsia"/>
+                <w:b/>
+                <w:bCs/>
+                <w:sz w:val="24"/>
+              </w:rPr>
+              <w:t xml:space="preserve"> 후 </w:t>
+            </w:r>
+            <w:proofErr w:type="spellStart"/>
+            <w:r>
+              <w:rPr>
+                <w:rFonts w:hint="eastAsia"/>
+                <w:b/>
+                <w:bCs/>
+                <w:sz w:val="24"/>
+              </w:rPr>
+              <w:t>딥러닝을</w:t>
+            </w:r>
+            <w:proofErr w:type="spellEnd"/>
+            <w:r>
+              <w:rPr>
+                <w:rFonts w:hint="eastAsia"/>
+                <w:b/>
+                <w:bCs/>
+                <w:sz w:val="24"/>
+              </w:rPr>
+              <w:t xml:space="preserve"> 위한 모델학습 및 성능평가</w:t>
             </w:r>
           </w:p>
         </w:tc>
@@ -4195,26 +4220,24 @@
               <w:pStyle w:val="TableParagraph"/>
               <w:numPr>
                 <w:ilvl w:val="0"/>
-                <w:numId w:val="5"/>
+                <w:numId w:val="6"/>
               </w:numPr>
               <w:tabs>
                 <w:tab w:val="left" w:pos="759"/>
                 <w:tab w:val="left" w:pos="760"/>
               </w:tabs>
-              <w:spacing w:before="199"/>
+              <w:spacing w:before="262"/>
               <w:ind w:hanging="359"/>
               <w:rPr>
                 <w:sz w:val="24"/>
               </w:rPr>
             </w:pPr>
-            <w:proofErr w:type="spellStart"/>
-            <w:r>
-              <w:rPr>
-                <w:sz w:val="24"/>
-              </w:rPr>
-              <w:t>결측치</w:t>
-            </w:r>
-            <w:proofErr w:type="spellEnd"/>
+            <w:r>
+              <w:rPr>
+                <w:sz w:val="24"/>
+              </w:rPr>
+              <w:t>데이터</w:t>
+            </w:r>
             <w:r>
               <w:rPr>
                 <w:spacing w:val="2"/>
@@ -4226,7 +4249,7 @@
               <w:rPr>
                 <w:sz w:val="24"/>
               </w:rPr>
-              <w:t>및</w:t>
+              <w:t>수집</w:t>
             </w:r>
             <w:r>
               <w:rPr>
@@ -4235,11 +4258,12 @@
               </w:rPr>
               <w:t xml:space="preserve"> </w:t>
             </w:r>
-            <w:r>
-              <w:rPr>
-                <w:sz w:val="24"/>
-              </w:rPr>
-              <w:t>이상치</w:t>
+            <w:proofErr w:type="gramStart"/>
+            <w:r>
+              <w:rPr>
+                <w:sz w:val="24"/>
+              </w:rPr>
+              <w:t>출처</w:t>
             </w:r>
             <w:r>
               <w:rPr>
@@ -4250,35 +4274,32 @@
             </w:r>
             <w:r>
               <w:rPr>
-                <w:spacing w:val="-5"/>
-                <w:sz w:val="24"/>
-              </w:rPr>
-              <w:t>처리</w:t>
-            </w:r>
-          </w:p>
-          <w:p>
-            <w:pPr>
-              <w:pStyle w:val="TableParagraph"/>
-              <w:numPr>
-                <w:ilvl w:val="1"/>
-                <w:numId w:val="5"/>
-              </w:numPr>
-              <w:tabs>
-                <w:tab w:val="left" w:pos="1049"/>
-                <w:tab w:val="left" w:pos="1050"/>
-              </w:tabs>
-              <w:spacing w:before="69"/>
-              <w:rPr>
-                <w:sz w:val="24"/>
-              </w:rPr>
-            </w:pPr>
-            <w:r>
-              <w:rPr>
-                <w:spacing w:val="-5"/>
-                <w:sz w:val="24"/>
-              </w:rPr>
-              <w:t>보간</w:t>
-            </w:r>
+                <w:spacing w:val="-10"/>
+                <w:sz w:val="24"/>
+              </w:rPr>
+              <w:t>:</w:t>
+            </w:r>
+            <w:proofErr w:type="gramEnd"/>
+          </w:p>
+          <w:p>
+            <w:pPr>
+              <w:pStyle w:val="TableParagraph"/>
+              <w:spacing w:before="68"/>
+              <w:ind w:left="620"/>
+              <w:rPr>
+                <w:sz w:val="24"/>
+              </w:rPr>
+            </w:pPr>
+            <w:hyperlink r:id="rId8" w:history="1">
+              <w:r>
+                <w:rPr>
+                  <w:rStyle w:val="a5"/>
+                  <w:w w:val="95"/>
+                  <w:sz w:val="24"/>
+                </w:rPr>
+                <w:t>https://www.localdata.kr/main.do</w:t>
+              </w:r>
+            </w:hyperlink>
           </w:p>
           <w:p>
             <w:pPr>
@@ -4610,6 +4631,14 @@
               </w:rPr>
               <w:t>git</w:t>
             </w:r>
+            <w:r>
+              <w:rPr>
+                <w:rFonts w:hint="eastAsia"/>
+                <w:spacing w:val="-5"/>
+                <w:sz w:val="24"/>
+              </w:rPr>
+              <w:t>, notion</w:t>
+            </w:r>
           </w:p>
         </w:tc>
       </w:tr>
@@ -4620,7 +4649,7 @@
           <w:sz w:val="24"/>
         </w:rPr>
         <w:sectPr>
-          <w:headerReference w:type="default" r:id="rId8"/>
+          <w:headerReference w:type="default" r:id="rId9"/>
           <w:pgSz w:w="11900" w:h="16820"/>
           <w:pgMar w:top="2300" w:right="740" w:bottom="280" w:left="740" w:header="1132" w:footer="0" w:gutter="0"/>
           <w:cols w:space="720"/>
@@ -10593,6 +10622,7 @@
   <w:style w:type="character" w:default="1" w:styleId="a0">
     <w:name w:val="Default Paragraph Font"/>
     <w:uiPriority w:val="1"/>
+    <w:semiHidden/>
     <w:unhideWhenUsed/>
   </w:style>
   <w:style w:type="table" w:default="1" w:styleId="a1">

</xml_diff>

<commit_message>
t push origin developlee git stash popRevert "'2022'"
This reverts commit c128089dc575da3b33c80ed91123314b0ff75bbf.
</commit_message>
<xml_diff>
--- a/etc/1219.프로젝트명_작업일지_M4.docx
+++ b/etc/1219.프로젝트명_작업일지_M4.docx
@@ -399,6 +399,7 @@
               </w:rPr>
               <w:t xml:space="preserve"> </w:t>
             </w:r>
+            <w:proofErr w:type="spellStart"/>
             <w:r>
               <w:rPr>
                 <w:rFonts w:ascii="Times New Roman"/>
@@ -406,6 +407,7 @@
               </w:rPr>
               <w:t>폐업률</w:t>
             </w:r>
+            <w:proofErr w:type="spellEnd"/>
             <w:r>
               <w:rPr>
                 <w:rFonts w:ascii="Times New Roman"/>
@@ -513,6 +515,7 @@
                 <w:sz w:val="20"/>
               </w:rPr>
             </w:pPr>
+            <w:proofErr w:type="spellStart"/>
             <w:r>
               <w:rPr>
                 <w:b/>
@@ -521,6 +524,7 @@
               </w:rPr>
               <w:t>팀명</w:t>
             </w:r>
+            <w:proofErr w:type="spellEnd"/>
           </w:p>
         </w:tc>
         <w:tc>
@@ -742,8 +746,30 @@
               <w:rPr>
                 <w:sz w:val="24"/>
               </w:rPr>
-              <w:t>박태희, 이희성, 김주표, 신형준</w:t>
-            </w:r>
+              <w:t xml:space="preserve">박태희, 이희성, </w:t>
+            </w:r>
+            <w:proofErr w:type="spellStart"/>
+            <w:r>
+              <w:rPr>
+                <w:sz w:val="24"/>
+              </w:rPr>
+              <w:t>김주표</w:t>
+            </w:r>
+            <w:proofErr w:type="spellEnd"/>
+            <w:r>
+              <w:rPr>
+                <w:sz w:val="24"/>
+              </w:rPr>
+              <w:t xml:space="preserve">, </w:t>
+            </w:r>
+            <w:proofErr w:type="spellStart"/>
+            <w:r>
+              <w:rPr>
+                <w:sz w:val="24"/>
+              </w:rPr>
+              <w:t>신형준</w:t>
+            </w:r>
+            <w:proofErr w:type="spellEnd"/>
           </w:p>
         </w:tc>
         <w:tc>
@@ -1097,7 +1123,7 @@
               <w:pStyle w:val="TableParagraph"/>
               <w:spacing w:before="2"/>
               <w:rPr>
-                <w:rFonts w:ascii="Times New Roman"/>
+                <w:rFonts w:ascii="Times New Roman" w:hint="eastAsia"/>
                 <w:sz w:val="39"/>
               </w:rPr>
             </w:pPr>
@@ -1116,6 +1142,7 @@
               <w:spacing w:before="1"/>
               <w:ind w:hanging="359"/>
             </w:pPr>
+            <w:proofErr w:type="gramStart"/>
             <w:r>
               <w:rPr>
                 <w:sz w:val="24"/>
@@ -1135,6 +1162,7 @@
               </w:rPr>
               <w:t>:</w:t>
             </w:r>
+            <w:proofErr w:type="gramEnd"/>
             <w:r>
               <w:rPr>
                 <w:spacing w:val="13"/>
@@ -1143,7 +1171,15 @@
               <w:t xml:space="preserve"> </w:t>
             </w:r>
             <w:r>
-              <w:t>서울 자영업 3년 이내 폐업률 분석</w:t>
+              <w:t xml:space="preserve">서울 자영업 3년 이내 </w:t>
+            </w:r>
+            <w:proofErr w:type="spellStart"/>
+            <w:r>
+              <w:t>폐업률</w:t>
+            </w:r>
+            <w:proofErr w:type="spellEnd"/>
+            <w:r>
+              <w:t xml:space="preserve"> 분석</w:t>
             </w:r>
           </w:p>
           <w:p>
@@ -1181,6 +1217,7 @@
                 <w:sz w:val="24"/>
               </w:rPr>
             </w:pPr>
+            <w:proofErr w:type="gramStart"/>
             <w:r>
               <w:rPr>
                 <w:sz w:val="24"/>
@@ -1201,6 +1238,7 @@
               </w:rPr>
               <w:t>:</w:t>
             </w:r>
+            <w:proofErr w:type="gramEnd"/>
           </w:p>
           <w:p>
             <w:pPr>
@@ -1224,7 +1262,55 @@
                 <w:w w:val="99"/>
                 <w:sz w:val="24"/>
               </w:rPr>
-              <w:t>본 분석은 Pandas 기반 EDA, Matplotlib·Seaborn 시각화, GeoPandas 공간 분석을 결합하여 서울시 일반음식점의 3년 이내 폐업 위험을 지역·업태별로 정량 분석하고 지도 기반으로 시각화하였다.</w:t>
+              <w:t xml:space="preserve">본 분석은 Pandas 기반 EDA, </w:t>
+            </w:r>
+            <w:proofErr w:type="spellStart"/>
+            <w:r>
+              <w:rPr>
+                <w:w w:val="99"/>
+                <w:sz w:val="24"/>
+              </w:rPr>
+              <w:t>Matplotlib·Seaborn</w:t>
+            </w:r>
+            <w:proofErr w:type="spellEnd"/>
+            <w:r>
+              <w:rPr>
+                <w:w w:val="99"/>
+                <w:sz w:val="24"/>
+              </w:rPr>
+              <w:t xml:space="preserve"> 시각화, </w:t>
+            </w:r>
+            <w:proofErr w:type="spellStart"/>
+            <w:r>
+              <w:rPr>
+                <w:w w:val="99"/>
+                <w:sz w:val="24"/>
+              </w:rPr>
+              <w:t>GeoPandas</w:t>
+            </w:r>
+            <w:proofErr w:type="spellEnd"/>
+            <w:r>
+              <w:rPr>
+                <w:w w:val="99"/>
+                <w:sz w:val="24"/>
+              </w:rPr>
+              <w:t xml:space="preserve"> 공간 분석을 결합하여 서울시 일반음식점의 3년 이내 폐업 위험을 지역·업태별로 정량 분석하고 지도 기반으로 </w:t>
+            </w:r>
+            <w:proofErr w:type="spellStart"/>
+            <w:r>
+              <w:rPr>
+                <w:w w:val="99"/>
+                <w:sz w:val="24"/>
+              </w:rPr>
+              <w:t>시각화하였다</w:t>
+            </w:r>
+            <w:proofErr w:type="spellEnd"/>
+            <w:r>
+              <w:rPr>
+                <w:w w:val="99"/>
+                <w:sz w:val="24"/>
+              </w:rPr>
+              <w:t>.</w:t>
             </w:r>
           </w:p>
           <w:p>
@@ -1363,6 +1449,7 @@
               </w:rPr>
               <w:t xml:space="preserve"> </w:t>
             </w:r>
+            <w:proofErr w:type="gramStart"/>
             <w:r>
               <w:rPr>
                 <w:sz w:val="24"/>
@@ -1382,6 +1469,7 @@
               </w:rPr>
               <w:t>:</w:t>
             </w:r>
+            <w:proofErr w:type="gramEnd"/>
             <w:r>
               <w:rPr>
                 <w:spacing w:val="17"/>
@@ -1426,6 +1514,7 @@
               </w:rPr>
               <w:t xml:space="preserve"> </w:t>
             </w:r>
+            <w:proofErr w:type="gramStart"/>
             <w:r>
               <w:rPr>
                 <w:sz w:val="24"/>
@@ -1445,6 +1534,7 @@
               </w:rPr>
               <w:t>:</w:t>
             </w:r>
+            <w:proofErr w:type="gramEnd"/>
             <w:r>
               <w:rPr>
                 <w:spacing w:val="-6"/>
@@ -1452,12 +1542,14 @@
               </w:rPr>
               <w:t xml:space="preserve"> </w:t>
             </w:r>
+            <w:proofErr w:type="spellStart"/>
             <w:r>
               <w:rPr>
                 <w:sz w:val="24"/>
               </w:rPr>
               <w:t>jupyternotebook</w:t>
             </w:r>
+            <w:proofErr w:type="spellEnd"/>
           </w:p>
           <w:p>
             <w:pPr>
@@ -1501,6 +1593,7 @@
               </w:rPr>
               <w:t xml:space="preserve"> </w:t>
             </w:r>
+            <w:proofErr w:type="gramStart"/>
             <w:r>
               <w:rPr>
                 <w:sz w:val="24"/>
@@ -1520,6 +1613,7 @@
               </w:rPr>
               <w:t>:</w:t>
             </w:r>
+            <w:proofErr w:type="gramEnd"/>
             <w:r>
               <w:rPr>
                 <w:spacing w:val="19"/>
@@ -1990,6 +2084,7 @@
               </w:rPr>
               <w:t xml:space="preserve"> </w:t>
             </w:r>
+            <w:proofErr w:type="spellStart"/>
             <w:r>
               <w:rPr>
                 <w:rFonts w:ascii="Times New Roman"/>
@@ -1997,6 +2092,7 @@
               </w:rPr>
               <w:t>폐업률</w:t>
             </w:r>
+            <w:proofErr w:type="spellEnd"/>
             <w:r>
               <w:rPr>
                 <w:rFonts w:ascii="Times New Roman"/>
@@ -2103,6 +2199,7 @@
                 <w:sz w:val="20"/>
               </w:rPr>
             </w:pPr>
+            <w:proofErr w:type="spellStart"/>
             <w:r>
               <w:rPr>
                 <w:b/>
@@ -2111,6 +2208,7 @@
               </w:rPr>
               <w:t>팀명</w:t>
             </w:r>
+            <w:proofErr w:type="spellEnd"/>
           </w:p>
         </w:tc>
         <w:tc>
@@ -2242,7 +2340,7 @@
                 <w:rFonts w:ascii="Times New Roman" w:hint="eastAsia"/>
                 <w:sz w:val="24"/>
               </w:rPr>
-              <w:t>21</w:t>
+              <w:t>19</w:t>
             </w:r>
             <w:r>
               <w:rPr>
@@ -2331,8 +2429,30 @@
               <w:rPr>
                 <w:sz w:val="24"/>
               </w:rPr>
-              <w:t>박태희, 이희성, 김주표, 신형준</w:t>
-            </w:r>
+              <w:t xml:space="preserve">박태희, 이희성, </w:t>
+            </w:r>
+            <w:proofErr w:type="spellStart"/>
+            <w:r>
+              <w:rPr>
+                <w:sz w:val="24"/>
+              </w:rPr>
+              <w:t>김주표</w:t>
+            </w:r>
+            <w:proofErr w:type="spellEnd"/>
+            <w:r>
+              <w:rPr>
+                <w:sz w:val="24"/>
+              </w:rPr>
+              <w:t xml:space="preserve">, </w:t>
+            </w:r>
+            <w:proofErr w:type="spellStart"/>
+            <w:r>
+              <w:rPr>
+                <w:sz w:val="24"/>
+              </w:rPr>
+              <w:t>신형준</w:t>
+            </w:r>
+            <w:proofErr w:type="spellEnd"/>
           </w:p>
         </w:tc>
         <w:tc>
@@ -2731,6 +2851,7 @@
               </w:rPr>
               <w:t xml:space="preserve"> </w:t>
             </w:r>
+            <w:proofErr w:type="gramStart"/>
             <w:r>
               <w:rPr>
                 <w:sz w:val="24"/>
@@ -2751,6 +2872,7 @@
               </w:rPr>
               <w:t>:</w:t>
             </w:r>
+            <w:proofErr w:type="gramEnd"/>
           </w:p>
           <w:p>
             <w:pPr>
@@ -2802,6 +2924,7 @@
               </w:rPr>
               <w:t xml:space="preserve"> </w:t>
             </w:r>
+            <w:proofErr w:type="gramStart"/>
             <w:r>
               <w:rPr>
                 <w:sz w:val="24"/>
@@ -2822,6 +2945,7 @@
               </w:rPr>
               <w:t>:</w:t>
             </w:r>
+            <w:proofErr w:type="gramEnd"/>
           </w:p>
           <w:p>
             <w:pPr>
@@ -2829,6 +2953,7 @@
               <w:spacing w:before="68"/>
               <w:ind w:left="620"/>
               <w:rPr>
+                <w:rFonts w:hint="eastAsia"/>
                 <w:sz w:val="24"/>
               </w:rPr>
             </w:pPr>
@@ -2854,6 +2979,7 @@
               <w:spacing w:before="69"/>
               <w:ind w:left="620"/>
               <w:rPr>
+                <w:rFonts w:hint="eastAsia"/>
                 <w:sz w:val="24"/>
               </w:rPr>
             </w:pPr>
@@ -2957,6 +3083,7 @@
               </w:rPr>
               <w:t xml:space="preserve"> </w:t>
             </w:r>
+            <w:proofErr w:type="gramStart"/>
             <w:r>
               <w:rPr>
                 <w:sz w:val="24"/>
@@ -2976,6 +3103,7 @@
               </w:rPr>
               <w:t>:</w:t>
             </w:r>
+            <w:proofErr w:type="gramEnd"/>
             <w:r>
               <w:rPr>
                 <w:spacing w:val="17"/>
@@ -3070,6 +3198,7 @@
               </w:rPr>
               <w:t xml:space="preserve"> </w:t>
             </w:r>
+            <w:proofErr w:type="gramStart"/>
             <w:r>
               <w:rPr>
                 <w:sz w:val="24"/>
@@ -3089,6 +3218,7 @@
               </w:rPr>
               <w:t>:</w:t>
             </w:r>
+            <w:proofErr w:type="gramEnd"/>
             <w:r>
               <w:rPr>
                 <w:spacing w:val="19"/>
@@ -3558,6 +3688,7 @@
                 <w:sz w:val="20"/>
               </w:rPr>
             </w:pPr>
+            <w:proofErr w:type="spellStart"/>
             <w:r>
               <w:rPr>
                 <w:b/>
@@ -3566,6 +3697,7 @@
               </w:rPr>
               <w:t>팀명</w:t>
             </w:r>
+            <w:proofErr w:type="spellEnd"/>
           </w:p>
         </w:tc>
         <w:tc>
@@ -3716,8 +3848,58 @@
               <w:rPr>
                 <w:sz w:val="24"/>
               </w:rPr>
-              <w:t>아무개, 저무개, 박무개, 이무개, 정무개</w:t>
-            </w:r>
+              <w:t xml:space="preserve">아무개, </w:t>
+            </w:r>
+            <w:proofErr w:type="spellStart"/>
+            <w:r>
+              <w:rPr>
+                <w:sz w:val="24"/>
+              </w:rPr>
+              <w:t>저무개</w:t>
+            </w:r>
+            <w:proofErr w:type="spellEnd"/>
+            <w:r>
+              <w:rPr>
+                <w:sz w:val="24"/>
+              </w:rPr>
+              <w:t xml:space="preserve">, </w:t>
+            </w:r>
+            <w:proofErr w:type="spellStart"/>
+            <w:r>
+              <w:rPr>
+                <w:sz w:val="24"/>
+              </w:rPr>
+              <w:t>박무개</w:t>
+            </w:r>
+            <w:proofErr w:type="spellEnd"/>
+            <w:r>
+              <w:rPr>
+                <w:sz w:val="24"/>
+              </w:rPr>
+              <w:t xml:space="preserve">, </w:t>
+            </w:r>
+            <w:proofErr w:type="spellStart"/>
+            <w:r>
+              <w:rPr>
+                <w:sz w:val="24"/>
+              </w:rPr>
+              <w:t>이무개</w:t>
+            </w:r>
+            <w:proofErr w:type="spellEnd"/>
+            <w:r>
+              <w:rPr>
+                <w:sz w:val="24"/>
+              </w:rPr>
+              <w:t xml:space="preserve">, </w:t>
+            </w:r>
+            <w:proofErr w:type="spellStart"/>
+            <w:r>
+              <w:rPr>
+                <w:sz w:val="24"/>
+              </w:rPr>
+              <w:t>정무개</w:t>
+            </w:r>
+            <w:proofErr w:type="spellEnd"/>
           </w:p>
         </w:tc>
         <w:tc>
@@ -4025,12 +4207,14 @@
                 <w:sz w:val="24"/>
               </w:rPr>
             </w:pPr>
+            <w:proofErr w:type="spellStart"/>
             <w:r>
               <w:rPr>
                 <w:sz w:val="24"/>
               </w:rPr>
               <w:t>결측치</w:t>
             </w:r>
+            <w:proofErr w:type="spellEnd"/>
             <w:r>
               <w:rPr>
                 <w:spacing w:val="2"/>
@@ -4274,6 +4458,7 @@
               </w:rPr>
               <w:t xml:space="preserve"> </w:t>
             </w:r>
+            <w:proofErr w:type="gramStart"/>
             <w:r>
               <w:rPr>
                 <w:sz w:val="24"/>
@@ -4293,6 +4478,7 @@
               </w:rPr>
               <w:t>:</w:t>
             </w:r>
+            <w:proofErr w:type="gramEnd"/>
             <w:r>
               <w:rPr>
                 <w:spacing w:val="17"/>
@@ -4389,6 +4575,7 @@
               </w:rPr>
               <w:t xml:space="preserve"> </w:t>
             </w:r>
+            <w:proofErr w:type="gramStart"/>
             <w:r>
               <w:rPr>
                 <w:sz w:val="24"/>
@@ -4408,6 +4595,7 @@
               </w:rPr>
               <w:t>:</w:t>
             </w:r>
+            <w:proofErr w:type="gramEnd"/>
             <w:r>
               <w:rPr>
                 <w:spacing w:val="19"/>
@@ -4666,6 +4854,7 @@
                 <w:sz w:val="20"/>
               </w:rPr>
             </w:pPr>
+            <w:proofErr w:type="spellStart"/>
             <w:r>
               <w:rPr>
                 <w:b/>
@@ -4674,6 +4863,7 @@
               </w:rPr>
               <w:t>팀명</w:t>
             </w:r>
+            <w:proofErr w:type="spellEnd"/>
           </w:p>
         </w:tc>
         <w:tc>
@@ -4824,8 +5014,58 @@
               <w:rPr>
                 <w:sz w:val="24"/>
               </w:rPr>
-              <w:t>아무개, 저무개, 박무개, 이무개, 정무개</w:t>
-            </w:r>
+              <w:t xml:space="preserve">아무개, </w:t>
+            </w:r>
+            <w:proofErr w:type="spellStart"/>
+            <w:r>
+              <w:rPr>
+                <w:sz w:val="24"/>
+              </w:rPr>
+              <w:t>저무개</w:t>
+            </w:r>
+            <w:proofErr w:type="spellEnd"/>
+            <w:r>
+              <w:rPr>
+                <w:sz w:val="24"/>
+              </w:rPr>
+              <w:t xml:space="preserve">, </w:t>
+            </w:r>
+            <w:proofErr w:type="spellStart"/>
+            <w:r>
+              <w:rPr>
+                <w:sz w:val="24"/>
+              </w:rPr>
+              <w:t>박무개</w:t>
+            </w:r>
+            <w:proofErr w:type="spellEnd"/>
+            <w:r>
+              <w:rPr>
+                <w:sz w:val="24"/>
+              </w:rPr>
+              <w:t xml:space="preserve">, </w:t>
+            </w:r>
+            <w:proofErr w:type="spellStart"/>
+            <w:r>
+              <w:rPr>
+                <w:sz w:val="24"/>
+              </w:rPr>
+              <w:t>이무개</w:t>
+            </w:r>
+            <w:proofErr w:type="spellEnd"/>
+            <w:r>
+              <w:rPr>
+                <w:sz w:val="24"/>
+              </w:rPr>
+              <w:t xml:space="preserve">, </w:t>
+            </w:r>
+            <w:proofErr w:type="spellStart"/>
+            <w:r>
+              <w:rPr>
+                <w:sz w:val="24"/>
+              </w:rPr>
+              <w:t>정무개</w:t>
+            </w:r>
+            <w:proofErr w:type="spellEnd"/>
           </w:p>
         </w:tc>
         <w:tc>
@@ -4961,7 +5201,27 @@
                 <w:bCs/>
                 <w:sz w:val="24"/>
               </w:rPr>
-              <w:t>OO 모델 개발 : xxx 수요 예측 모델</w:t>
+              <w:t xml:space="preserve">OO 모델 </w:t>
+            </w:r>
+            <w:proofErr w:type="gramStart"/>
+            <w:r>
+              <w:rPr>
+                <w:rFonts w:hint="eastAsia"/>
+                <w:b/>
+                <w:bCs/>
+                <w:sz w:val="24"/>
+              </w:rPr>
+              <w:t>개발 :</w:t>
+            </w:r>
+            <w:proofErr w:type="gramEnd"/>
+            <w:r>
+              <w:rPr>
+                <w:rFonts w:hint="eastAsia"/>
+                <w:b/>
+                <w:bCs/>
+                <w:sz w:val="24"/>
+              </w:rPr>
+              <w:t xml:space="preserve"> xxx 수요 예측 모델</w:t>
             </w:r>
           </w:p>
           <w:p>
@@ -5332,6 +5592,7 @@
                 <w:sz w:val="24"/>
               </w:rPr>
             </w:pPr>
+            <w:proofErr w:type="spellStart"/>
             <w:r>
               <w:rPr>
                 <w:rFonts w:ascii="함초롬바탕" w:eastAsia="함초롬바탕" w:hAnsi="함초롬바탕"/>
@@ -5339,6 +5600,7 @@
               </w:rPr>
               <w:t>하이퍼</w:t>
             </w:r>
+            <w:proofErr w:type="spellEnd"/>
             <w:r>
               <w:rPr>
                 <w:rFonts w:ascii="함초롬바탕" w:eastAsia="함초롬바탕" w:hAnsi="함초롬바탕"/>
@@ -5443,6 +5705,7 @@
               </w:rPr>
               <w:t xml:space="preserve"> </w:t>
             </w:r>
+            <w:proofErr w:type="gramStart"/>
             <w:r>
               <w:rPr>
                 <w:sz w:val="24"/>
@@ -5463,6 +5726,7 @@
               </w:rPr>
               <w:t>:</w:t>
             </w:r>
+            <w:proofErr w:type="gramEnd"/>
           </w:p>
           <w:p>
             <w:pPr>
@@ -5511,8 +5775,16 @@
               <w:rPr>
                 <w:sz w:val="24"/>
               </w:rPr>
-              <w:t>score, fbeta</w:t>
-            </w:r>
+              <w:t xml:space="preserve">score, </w:t>
+            </w:r>
+            <w:proofErr w:type="spellStart"/>
+            <w:r>
+              <w:rPr>
+                <w:sz w:val="24"/>
+              </w:rPr>
+              <w:t>fbeta</w:t>
+            </w:r>
+            <w:proofErr w:type="spellEnd"/>
             <w:r>
               <w:rPr>
                 <w:spacing w:val="-2"/>
@@ -5524,8 +5796,16 @@
               <w:rPr>
                 <w:sz w:val="24"/>
               </w:rPr>
-              <w:t>score, roc curve, auc</w:t>
-            </w:r>
+              <w:t xml:space="preserve">score, roc curve, </w:t>
+            </w:r>
+            <w:proofErr w:type="spellStart"/>
+            <w:r>
+              <w:rPr>
+                <w:sz w:val="24"/>
+              </w:rPr>
+              <w:t>auc</w:t>
+            </w:r>
+            <w:proofErr w:type="spellEnd"/>
           </w:p>
         </w:tc>
       </w:tr>
@@ -5770,6 +6050,7 @@
                 <w:sz w:val="20"/>
               </w:rPr>
             </w:pPr>
+            <w:proofErr w:type="spellStart"/>
             <w:r>
               <w:rPr>
                 <w:b/>
@@ -5778,6 +6059,7 @@
               </w:rPr>
               <w:t>팀명</w:t>
             </w:r>
+            <w:proofErr w:type="spellEnd"/>
           </w:p>
         </w:tc>
         <w:tc>
@@ -5928,8 +6210,58 @@
               <w:rPr>
                 <w:sz w:val="24"/>
               </w:rPr>
-              <w:t>아무개, 저무개, 박무개, 이무개, 정무개</w:t>
-            </w:r>
+              <w:t xml:space="preserve">아무개, </w:t>
+            </w:r>
+            <w:proofErr w:type="spellStart"/>
+            <w:r>
+              <w:rPr>
+                <w:sz w:val="24"/>
+              </w:rPr>
+              <w:t>저무개</w:t>
+            </w:r>
+            <w:proofErr w:type="spellEnd"/>
+            <w:r>
+              <w:rPr>
+                <w:sz w:val="24"/>
+              </w:rPr>
+              <w:t xml:space="preserve">, </w:t>
+            </w:r>
+            <w:proofErr w:type="spellStart"/>
+            <w:r>
+              <w:rPr>
+                <w:sz w:val="24"/>
+              </w:rPr>
+              <w:t>박무개</w:t>
+            </w:r>
+            <w:proofErr w:type="spellEnd"/>
+            <w:r>
+              <w:rPr>
+                <w:sz w:val="24"/>
+              </w:rPr>
+              <w:t xml:space="preserve">, </w:t>
+            </w:r>
+            <w:proofErr w:type="spellStart"/>
+            <w:r>
+              <w:rPr>
+                <w:sz w:val="24"/>
+              </w:rPr>
+              <w:t>이무개</w:t>
+            </w:r>
+            <w:proofErr w:type="spellEnd"/>
+            <w:r>
+              <w:rPr>
+                <w:sz w:val="24"/>
+              </w:rPr>
+              <w:t xml:space="preserve">, </w:t>
+            </w:r>
+            <w:proofErr w:type="spellStart"/>
+            <w:r>
+              <w:rPr>
+                <w:sz w:val="24"/>
+              </w:rPr>
+              <w:t>정무개</w:t>
+            </w:r>
+            <w:proofErr w:type="spellEnd"/>
           </w:p>
         </w:tc>
         <w:tc>
@@ -6065,7 +6397,27 @@
                 <w:bCs/>
                 <w:sz w:val="24"/>
               </w:rPr>
-              <w:t>OO 모델 개발 : xxx 수요 예측 모델</w:t>
+              <w:t xml:space="preserve">OO 모델 </w:t>
+            </w:r>
+            <w:proofErr w:type="gramStart"/>
+            <w:r>
+              <w:rPr>
+                <w:rFonts w:hint="eastAsia"/>
+                <w:b/>
+                <w:bCs/>
+                <w:sz w:val="24"/>
+              </w:rPr>
+              <w:t>개발 :</w:t>
+            </w:r>
+            <w:proofErr w:type="gramEnd"/>
+            <w:r>
+              <w:rPr>
+                <w:rFonts w:hint="eastAsia"/>
+                <w:b/>
+                <w:bCs/>
+                <w:sz w:val="24"/>
+              </w:rPr>
+              <w:t xml:space="preserve"> xxx 수요 예측 모델</w:t>
             </w:r>
           </w:p>
           <w:p>
@@ -6282,6 +6634,7 @@
                 <w:sz w:val="24"/>
               </w:rPr>
             </w:pPr>
+            <w:proofErr w:type="gramStart"/>
             <w:r>
               <w:rPr>
                 <w:sz w:val="24"/>
@@ -6299,7 +6652,14 @@
               <w:rPr>
                 <w:sz w:val="24"/>
               </w:rPr>
-              <w:t>: flask</w:t>
+              <w:t>:</w:t>
+            </w:r>
+            <w:proofErr w:type="gramEnd"/>
+            <w:r>
+              <w:rPr>
+                <w:sz w:val="24"/>
+              </w:rPr>
+              <w:t xml:space="preserve"> flask</w:t>
             </w:r>
             <w:r>
               <w:rPr>
@@ -6308,6 +6668,7 @@
               </w:rPr>
               <w:t xml:space="preserve"> </w:t>
             </w:r>
+            <w:proofErr w:type="spellStart"/>
             <w:r>
               <w:rPr>
                 <w:spacing w:val="-4"/>
@@ -6315,6 +6676,7 @@
               </w:rPr>
               <w:t>vX.X</w:t>
             </w:r>
+            <w:proofErr w:type="spellEnd"/>
           </w:p>
           <w:p>
             <w:pPr>
@@ -6333,6 +6695,7 @@
                 <w:sz w:val="24"/>
               </w:rPr>
             </w:pPr>
+            <w:proofErr w:type="gramStart"/>
             <w:r>
               <w:rPr>
                 <w:sz w:val="24"/>
@@ -6353,6 +6716,7 @@
               </w:rPr>
               <w:t>:</w:t>
             </w:r>
+            <w:proofErr w:type="gramEnd"/>
           </w:p>
           <w:p>
             <w:pPr>
@@ -6699,6 +7063,7 @@
                 <w:sz w:val="20"/>
               </w:rPr>
             </w:pPr>
+            <w:proofErr w:type="spellStart"/>
             <w:r>
               <w:rPr>
                 <w:b/>
@@ -6707,6 +7072,7 @@
               </w:rPr>
               <w:t>팀명</w:t>
             </w:r>
+            <w:proofErr w:type="spellEnd"/>
           </w:p>
         </w:tc>
         <w:tc>
@@ -6857,8 +7223,58 @@
               <w:rPr>
                 <w:sz w:val="24"/>
               </w:rPr>
-              <w:t>아무개, 저무개, 박무개, 이무개, 정무개</w:t>
-            </w:r>
+              <w:t xml:space="preserve">아무개, </w:t>
+            </w:r>
+            <w:proofErr w:type="spellStart"/>
+            <w:r>
+              <w:rPr>
+                <w:sz w:val="24"/>
+              </w:rPr>
+              <w:t>저무개</w:t>
+            </w:r>
+            <w:proofErr w:type="spellEnd"/>
+            <w:r>
+              <w:rPr>
+                <w:sz w:val="24"/>
+              </w:rPr>
+              <w:t xml:space="preserve">, </w:t>
+            </w:r>
+            <w:proofErr w:type="spellStart"/>
+            <w:r>
+              <w:rPr>
+                <w:sz w:val="24"/>
+              </w:rPr>
+              <w:t>박무개</w:t>
+            </w:r>
+            <w:proofErr w:type="spellEnd"/>
+            <w:r>
+              <w:rPr>
+                <w:sz w:val="24"/>
+              </w:rPr>
+              <w:t xml:space="preserve">, </w:t>
+            </w:r>
+            <w:proofErr w:type="spellStart"/>
+            <w:r>
+              <w:rPr>
+                <w:sz w:val="24"/>
+              </w:rPr>
+              <w:t>이무개</w:t>
+            </w:r>
+            <w:proofErr w:type="spellEnd"/>
+            <w:r>
+              <w:rPr>
+                <w:sz w:val="24"/>
+              </w:rPr>
+              <w:t xml:space="preserve">, </w:t>
+            </w:r>
+            <w:proofErr w:type="spellStart"/>
+            <w:r>
+              <w:rPr>
+                <w:sz w:val="24"/>
+              </w:rPr>
+              <w:t>정무개</w:t>
+            </w:r>
+            <w:proofErr w:type="spellEnd"/>
           </w:p>
         </w:tc>
         <w:tc>
@@ -7252,6 +7668,7 @@
                 <w:sz w:val="24"/>
               </w:rPr>
             </w:pPr>
+            <w:proofErr w:type="gramStart"/>
             <w:r>
               <w:rPr>
                 <w:sz w:val="24"/>
@@ -7269,7 +7686,14 @@
               <w:rPr>
                 <w:sz w:val="24"/>
               </w:rPr>
-              <w:t>: flask</w:t>
+              <w:t>:</w:t>
+            </w:r>
+            <w:proofErr w:type="gramEnd"/>
+            <w:r>
+              <w:rPr>
+                <w:sz w:val="24"/>
+              </w:rPr>
+              <w:t xml:space="preserve"> flask</w:t>
             </w:r>
             <w:r>
               <w:rPr>
@@ -7278,6 +7702,7 @@
               </w:rPr>
               <w:t xml:space="preserve"> </w:t>
             </w:r>
+            <w:proofErr w:type="spellStart"/>
             <w:r>
               <w:rPr>
                 <w:spacing w:val="-4"/>
@@ -7285,6 +7710,7 @@
               </w:rPr>
               <w:t>vX.X</w:t>
             </w:r>
+            <w:proofErr w:type="spellEnd"/>
           </w:p>
           <w:p>
             <w:pPr>
@@ -7303,6 +7729,7 @@
                 <w:sz w:val="24"/>
               </w:rPr>
             </w:pPr>
+            <w:proofErr w:type="gramStart"/>
             <w:r>
               <w:rPr>
                 <w:sz w:val="24"/>
@@ -7323,6 +7750,7 @@
               </w:rPr>
               <w:t>:</w:t>
             </w:r>
+            <w:proofErr w:type="gramEnd"/>
           </w:p>
           <w:p>
             <w:pPr>
@@ -7669,6 +8097,7 @@
                 <w:sz w:val="20"/>
               </w:rPr>
             </w:pPr>
+            <w:proofErr w:type="spellStart"/>
             <w:r>
               <w:rPr>
                 <w:b/>
@@ -7677,6 +8106,7 @@
               </w:rPr>
               <w:t>팀명</w:t>
             </w:r>
+            <w:proofErr w:type="spellEnd"/>
           </w:p>
         </w:tc>
         <w:tc>
@@ -7827,8 +8257,58 @@
               <w:rPr>
                 <w:sz w:val="24"/>
               </w:rPr>
-              <w:t>아무개, 저무개, 박무개, 이무개, 정무개</w:t>
-            </w:r>
+              <w:t xml:space="preserve">아무개, </w:t>
+            </w:r>
+            <w:proofErr w:type="spellStart"/>
+            <w:r>
+              <w:rPr>
+                <w:sz w:val="24"/>
+              </w:rPr>
+              <w:t>저무개</w:t>
+            </w:r>
+            <w:proofErr w:type="spellEnd"/>
+            <w:r>
+              <w:rPr>
+                <w:sz w:val="24"/>
+              </w:rPr>
+              <w:t xml:space="preserve">, </w:t>
+            </w:r>
+            <w:proofErr w:type="spellStart"/>
+            <w:r>
+              <w:rPr>
+                <w:sz w:val="24"/>
+              </w:rPr>
+              <w:t>박무개</w:t>
+            </w:r>
+            <w:proofErr w:type="spellEnd"/>
+            <w:r>
+              <w:rPr>
+                <w:sz w:val="24"/>
+              </w:rPr>
+              <w:t xml:space="preserve">, </w:t>
+            </w:r>
+            <w:proofErr w:type="spellStart"/>
+            <w:r>
+              <w:rPr>
+                <w:sz w:val="24"/>
+              </w:rPr>
+              <w:t>이무개</w:t>
+            </w:r>
+            <w:proofErr w:type="spellEnd"/>
+            <w:r>
+              <w:rPr>
+                <w:sz w:val="24"/>
+              </w:rPr>
+              <w:t xml:space="preserve">, </w:t>
+            </w:r>
+            <w:proofErr w:type="spellStart"/>
+            <w:r>
+              <w:rPr>
+                <w:sz w:val="24"/>
+              </w:rPr>
+              <w:t>정무개</w:t>
+            </w:r>
+            <w:proofErr w:type="spellEnd"/>
           </w:p>
         </w:tc>
         <w:tc>
@@ -10113,7 +10593,6 @@
   <w:style w:type="character" w:default="1" w:styleId="a0">
     <w:name w:val="Default Paragraph Font"/>
     <w:uiPriority w:val="1"/>
-    <w:semiHidden/>
     <w:unhideWhenUsed/>
   </w:style>
   <w:style w:type="table" w:default="1" w:styleId="a1">

</xml_diff>